<commit_message>
Adjusting the File System
</commit_message>
<xml_diff>
--- a/Outline.docx
+++ b/Outline.docx
@@ -221,7 +221,13 @@
         </w:numPr>
       </w:pPr>
       <w:r>
-        <w:t>Search Books</w:t>
+        <w:t>Search</w:t>
+      </w:r>
+      <w:r>
+        <w:t xml:space="preserve"> and book</w:t>
+      </w:r>
+      <w:r>
+        <w:t xml:space="preserve"> Books</w:t>
       </w:r>
     </w:p>
     <w:p>
@@ -427,64 +433,70 @@
         </w:numPr>
       </w:pPr>
       <w:r>
-        <w:t>Search Books</w:t>
-      </w:r>
-    </w:p>
-    <w:p>
-      <w:pPr>
-        <w:pStyle w:val="ListParagraph"/>
-        <w:numPr>
-          <w:ilvl w:val="2"/>
-          <w:numId w:val="1"/>
-        </w:numPr>
-      </w:pPr>
-      <w:r>
-        <w:t>Edit Details</w:t>
-      </w:r>
-    </w:p>
-    <w:p>
-      <w:pPr>
-        <w:pStyle w:val="ListParagraph"/>
-        <w:numPr>
-          <w:ilvl w:val="2"/>
-          <w:numId w:val="1"/>
-        </w:numPr>
-      </w:pPr>
-      <w:r>
-        <w:t>Renew Book</w:t>
-      </w:r>
-    </w:p>
-    <w:p>
-      <w:pPr>
-        <w:pStyle w:val="ListParagraph"/>
-        <w:numPr>
-          <w:ilvl w:val="0"/>
-          <w:numId w:val="1"/>
-        </w:numPr>
-      </w:pPr>
-      <w:r>
-        <w:t>Admin Login</w:t>
-      </w:r>
-      <w:r>
-        <w:tab/>
-      </w:r>
-      <w:r>
-        <w:tab/>
-      </w:r>
-      <w:r>
-        <w:tab/>
-      </w:r>
-      <w:r>
-        <w:tab/>
-      </w:r>
-      <w:r>
-        <w:tab/>
-      </w:r>
-      <w:r>
-        <w:tab/>
+        <w:t xml:space="preserve">Search </w:t>
+      </w:r>
+      <w:r>
+        <w:t xml:space="preserve">and Book </w:t>
       </w:r>
       <w:bookmarkStart w:id="0" w:name="_GoBack"/>
       <w:bookmarkEnd w:id="0"/>
+      <w:r>
+        <w:t>Books</w:t>
+      </w:r>
+    </w:p>
+    <w:p>
+      <w:pPr>
+        <w:pStyle w:val="ListParagraph"/>
+        <w:numPr>
+          <w:ilvl w:val="2"/>
+          <w:numId w:val="1"/>
+        </w:numPr>
+      </w:pPr>
+      <w:r>
+        <w:t>Edit Details</w:t>
+      </w:r>
+    </w:p>
+    <w:p>
+      <w:pPr>
+        <w:pStyle w:val="ListParagraph"/>
+        <w:numPr>
+          <w:ilvl w:val="2"/>
+          <w:numId w:val="1"/>
+        </w:numPr>
+      </w:pPr>
+      <w:r>
+        <w:t>Renew Book</w:t>
+      </w:r>
+    </w:p>
+    <w:p>
+      <w:pPr>
+        <w:pStyle w:val="ListParagraph"/>
+        <w:numPr>
+          <w:ilvl w:val="0"/>
+          <w:numId w:val="1"/>
+        </w:numPr>
+      </w:pPr>
+      <w:r>
+        <w:t>Admin Login</w:t>
+      </w:r>
+      <w:r>
+        <w:tab/>
+      </w:r>
+      <w:r>
+        <w:tab/>
+      </w:r>
+      <w:r>
+        <w:tab/>
+      </w:r>
+      <w:r>
+        <w:tab/>
+      </w:r>
+      <w:r>
+        <w:tab/>
+      </w:r>
+      <w:r>
+        <w:tab/>
+      </w:r>
       <w:r>
         <w:t>Page Done</w:t>
       </w:r>

</xml_diff>